<commit_message>
add how to use
</commit_message>
<xml_diff>
--- a/OOP Report.docx
+++ b/OOP Report.docx
@@ -1292,23 +1292,7 @@
           <w:sz w:val="28"/>
           <w:szCs w:val="28"/>
         </w:rPr>
-        <w:t>Let's create an array </w:t>
-      </w:r>
-      <w:proofErr w:type="gramStart"/>
-      <w:r>
-        <w:rPr>
-          <w:sz w:val="28"/>
-          <w:szCs w:val="28"/>
-        </w:rPr>
-        <w:t>d[</w:t>
-      </w:r>
-      <w:proofErr w:type="gramEnd"/>
-      <w:r>
-        <w:rPr>
-          <w:sz w:val="28"/>
-          <w:szCs w:val="28"/>
-        </w:rPr>
-        <w:t>] where for each vertex vv we store the current length of the shortest path from ss to vv in d[v]. Initially d[s]=0, and for all other vertices this length equals infinity. In the implementation a sufficiently large number (which is guaranteed to be greater than any possible path length) is chosen as infinity.</w:t>
+        <w:t>Let's create an array d[] where for each vertex vv we store the current length of the shortest path from ss to vv in d[v]. Initially d[s]=0, and for all other vertices this length equals infinity. In the implementation a sufficiently large number (which is guaranteed to be greater than any possible path length) is chosen as infinity.</w:t>
       </w:r>
     </w:p>
     <w:p>
@@ -1413,23 +1397,7 @@
           <w:sz w:val="28"/>
           <w:szCs w:val="28"/>
         </w:rPr>
-        <w:t>In addition, we maintain a Boolean array </w:t>
-      </w:r>
-      <w:proofErr w:type="gramStart"/>
-      <w:r>
-        <w:rPr>
-          <w:sz w:val="28"/>
-          <w:szCs w:val="28"/>
-        </w:rPr>
-        <w:t>u[</w:t>
-      </w:r>
-      <w:proofErr w:type="gramEnd"/>
-      <w:r>
-        <w:rPr>
-          <w:sz w:val="28"/>
-          <w:szCs w:val="28"/>
-        </w:rPr>
-        <w:t>] which stores for each vertex v whether it's marked. Initially all vertices are unmarked:</w:t>
+        <w:t>In addition, we maintain a Boolean array u[] which stores for each vertex v whether it's marked. Initially all vertices are unmarked:</w:t>
       </w:r>
     </w:p>
     <w:p>
@@ -1854,7 +1822,6 @@
         </w:rPr>
         <w:t xml:space="preserve"> INF = </w:t>
       </w:r>
-      <w:proofErr w:type="gramStart"/>
       <w:r>
         <w:rPr>
           <w:rFonts w:ascii="Courier New" w:hAnsi="Courier New" w:cs="Courier New"/>
@@ -1878,7 +1845,6 @@
         </w:rPr>
         <w:t>;</w:t>
       </w:r>
-      <w:proofErr w:type="gramEnd"/>
     </w:p>
     <w:p>
       <w:pPr>
@@ -1991,22 +1957,8 @@
           <w:szCs w:val="23"/>
           <w:shd w:val="clear" w:color="auto" w:fill="FFFFFF"/>
         </w:rPr>
-        <w:t xml:space="preserve">&gt; </w:t>
-      </w:r>
-      <w:proofErr w:type="gramStart"/>
-      <w:r>
-        <w:rPr>
-          <w:rFonts w:ascii="Courier New" w:hAnsi="Courier New" w:cs="Courier New"/>
-          <w:b/>
-          <w:bCs/>
-          <w:color w:val="000000"/>
-          <w:sz w:val="23"/>
-          <w:szCs w:val="23"/>
-          <w:shd w:val="clear" w:color="auto" w:fill="FFFFFF"/>
-        </w:rPr>
-        <w:t>adj;</w:t>
-      </w:r>
-      <w:proofErr w:type="gramEnd"/>
+        <w:t>&gt; adj;</w:t>
+      </w:r>
     </w:p>
     <w:p>
       <w:pPr>
@@ -2055,22 +2007,8 @@
           <w:szCs w:val="23"/>
           <w:shd w:val="clear" w:color="auto" w:fill="FFFFFF"/>
         </w:rPr>
-        <w:t xml:space="preserve"> </w:t>
-      </w:r>
-      <w:proofErr w:type="gramStart"/>
-      <w:r>
-        <w:rPr>
-          <w:rFonts w:ascii="Courier New" w:hAnsi="Courier New" w:cs="Courier New"/>
-          <w:b/>
-          <w:bCs/>
-          <w:color w:val="000000"/>
-          <w:sz w:val="23"/>
-          <w:szCs w:val="23"/>
-          <w:shd w:val="clear" w:color="auto" w:fill="FFFFFF"/>
-        </w:rPr>
-        <w:t>dijkstra(</w:t>
-      </w:r>
-      <w:proofErr w:type="gramEnd"/>
+        <w:t xml:space="preserve"> dijkstra(</w:t>
+      </w:r>
       <w:r>
         <w:rPr>
           <w:rFonts w:ascii="Courier New" w:hAnsi="Courier New" w:cs="Courier New"/>
@@ -2276,33 +2214,7 @@
           <w:szCs w:val="23"/>
           <w:shd w:val="clear" w:color="auto" w:fill="FFFFFF"/>
         </w:rPr>
-        <w:t xml:space="preserve"> n = </w:t>
-      </w:r>
-      <w:proofErr w:type="gramStart"/>
-      <w:r>
-        <w:rPr>
-          <w:rFonts w:ascii="Courier New" w:hAnsi="Courier New" w:cs="Courier New"/>
-          <w:b/>
-          <w:bCs/>
-          <w:color w:val="000000"/>
-          <w:sz w:val="23"/>
-          <w:szCs w:val="23"/>
-          <w:shd w:val="clear" w:color="auto" w:fill="FFFFFF"/>
-        </w:rPr>
-        <w:t>adj.size</w:t>
-      </w:r>
-      <w:proofErr w:type="gramEnd"/>
-      <w:r>
-        <w:rPr>
-          <w:rFonts w:ascii="Courier New" w:hAnsi="Courier New" w:cs="Courier New"/>
-          <w:b/>
-          <w:bCs/>
-          <w:color w:val="000000"/>
-          <w:sz w:val="23"/>
-          <w:szCs w:val="23"/>
-          <w:shd w:val="clear" w:color="auto" w:fill="FFFFFF"/>
-        </w:rPr>
-        <w:t>();</w:t>
+        <w:t xml:space="preserve"> n = adj.size();</w:t>
       </w:r>
     </w:p>
     <w:p>
@@ -2363,33 +2275,7 @@
           <w:szCs w:val="23"/>
           <w:shd w:val="clear" w:color="auto" w:fill="FFFFFF"/>
         </w:rPr>
-        <w:t>d.</w:t>
-      </w:r>
-      <w:proofErr w:type="gramStart"/>
-      <w:r>
-        <w:rPr>
-          <w:rFonts w:ascii="Courier New" w:hAnsi="Courier New" w:cs="Courier New"/>
-          <w:b/>
-          <w:bCs/>
-          <w:color w:val="000000"/>
-          <w:sz w:val="23"/>
-          <w:szCs w:val="23"/>
-          <w:shd w:val="clear" w:color="auto" w:fill="FFFFFF"/>
-        </w:rPr>
-        <w:t>assign(</w:t>
-      </w:r>
-      <w:proofErr w:type="gramEnd"/>
-      <w:r>
-        <w:rPr>
-          <w:rFonts w:ascii="Courier New" w:hAnsi="Courier New" w:cs="Courier New"/>
-          <w:b/>
-          <w:bCs/>
-          <w:color w:val="000000"/>
-          <w:sz w:val="23"/>
-          <w:szCs w:val="23"/>
-          <w:shd w:val="clear" w:color="auto" w:fill="FFFFFF"/>
-        </w:rPr>
-        <w:t>n, INF);</w:t>
+        <w:t>d.assign(n, INF);</w:t>
       </w:r>
     </w:p>
     <w:p>
@@ -2440,31 +2326,17 @@
         </w:rPr>
         <w:tab/>
       </w:r>
-      <w:proofErr w:type="gramStart"/>
-      <w:r>
-        <w:rPr>
-          <w:rFonts w:ascii="Courier New" w:hAnsi="Courier New" w:cs="Courier New"/>
-          <w:b/>
-          <w:bCs/>
-          <w:color w:val="000000"/>
-          <w:sz w:val="23"/>
-          <w:szCs w:val="23"/>
-          <w:shd w:val="clear" w:color="auto" w:fill="FFFFFF"/>
-        </w:rPr>
-        <w:t>p.assign</w:t>
-      </w:r>
-      <w:proofErr w:type="gramEnd"/>
-      <w:r>
-        <w:rPr>
-          <w:rFonts w:ascii="Courier New" w:hAnsi="Courier New" w:cs="Courier New"/>
-          <w:b/>
-          <w:bCs/>
-          <w:color w:val="000000"/>
-          <w:sz w:val="23"/>
-          <w:szCs w:val="23"/>
-          <w:shd w:val="clear" w:color="auto" w:fill="FFFFFF"/>
-        </w:rPr>
-        <w:t>(n, -</w:t>
+      <w:r>
+        <w:rPr>
+          <w:rFonts w:ascii="Courier New" w:hAnsi="Courier New" w:cs="Courier New"/>
+          <w:b/>
+          <w:bCs/>
+          <w:color w:val="000000"/>
+          <w:sz w:val="23"/>
+          <w:szCs w:val="23"/>
+          <w:shd w:val="clear" w:color="auto" w:fill="FFFFFF"/>
+        </w:rPr>
+        <w:t>p.assign(n, -</w:t>
       </w:r>
       <w:r>
         <w:rPr>
@@ -2563,7 +2435,6 @@
         </w:rPr>
         <w:t xml:space="preserve">d[s] = </w:t>
       </w:r>
-      <w:proofErr w:type="gramStart"/>
       <w:r>
         <w:rPr>
           <w:rFonts w:ascii="Courier New" w:hAnsi="Courier New" w:cs="Courier New"/>
@@ -2587,7 +2458,6 @@
         </w:rPr>
         <w:t>;</w:t>
       </w:r>
-      <w:proofErr w:type="gramEnd"/>
     </w:p>
     <w:p>
       <w:pPr>
@@ -2713,22 +2583,8 @@
           <w:szCs w:val="23"/>
           <w:shd w:val="clear" w:color="auto" w:fill="FFFFFF"/>
         </w:rPr>
-        <w:t xml:space="preserve">&gt; </w:t>
-      </w:r>
-      <w:proofErr w:type="gramStart"/>
-      <w:r>
-        <w:rPr>
-          <w:rFonts w:ascii="Courier New" w:hAnsi="Courier New" w:cs="Courier New"/>
-          <w:b/>
-          <w:bCs/>
-          <w:color w:val="000000"/>
-          <w:sz w:val="23"/>
-          <w:szCs w:val="23"/>
-          <w:shd w:val="clear" w:color="auto" w:fill="FFFFFF"/>
-        </w:rPr>
-        <w:t>q;</w:t>
-      </w:r>
-      <w:proofErr w:type="gramEnd"/>
+        <w:t>&gt; q;</w:t>
+      </w:r>
     </w:p>
     <w:p>
       <w:pPr>
@@ -2778,31 +2634,17 @@
         </w:rPr>
         <w:tab/>
       </w:r>
-      <w:proofErr w:type="gramStart"/>
-      <w:r>
-        <w:rPr>
-          <w:rFonts w:ascii="Courier New" w:hAnsi="Courier New" w:cs="Courier New"/>
-          <w:b/>
-          <w:bCs/>
-          <w:color w:val="000000"/>
-          <w:sz w:val="23"/>
-          <w:szCs w:val="23"/>
-          <w:shd w:val="clear" w:color="auto" w:fill="FFFFFF"/>
-        </w:rPr>
-        <w:t>q.insert</w:t>
-      </w:r>
-      <w:proofErr w:type="gramEnd"/>
-      <w:r>
-        <w:rPr>
-          <w:rFonts w:ascii="Courier New" w:hAnsi="Courier New" w:cs="Courier New"/>
-          <w:b/>
-          <w:bCs/>
-          <w:color w:val="000000"/>
-          <w:sz w:val="23"/>
-          <w:szCs w:val="23"/>
-          <w:shd w:val="clear" w:color="auto" w:fill="FFFFFF"/>
-        </w:rPr>
-        <w:t>({</w:t>
+      <w:r>
+        <w:rPr>
+          <w:rFonts w:ascii="Courier New" w:hAnsi="Courier New" w:cs="Courier New"/>
+          <w:b/>
+          <w:bCs/>
+          <w:color w:val="000000"/>
+          <w:sz w:val="23"/>
+          <w:szCs w:val="23"/>
+          <w:shd w:val="clear" w:color="auto" w:fill="FFFFFF"/>
+        </w:rPr>
+        <w:t>q.insert({</w:t>
       </w:r>
       <w:r>
         <w:rPr>
@@ -2897,33 +2739,7 @@
           <w:szCs w:val="23"/>
           <w:shd w:val="clear" w:color="auto" w:fill="FFFFFF"/>
         </w:rPr>
-        <w:t xml:space="preserve"> </w:t>
-      </w:r>
-      <w:proofErr w:type="gramStart"/>
-      <w:r>
-        <w:rPr>
-          <w:rFonts w:ascii="Courier New" w:hAnsi="Courier New" w:cs="Courier New"/>
-          <w:b/>
-          <w:bCs/>
-          <w:color w:val="000000"/>
-          <w:sz w:val="23"/>
-          <w:szCs w:val="23"/>
-          <w:shd w:val="clear" w:color="auto" w:fill="FFFFFF"/>
-        </w:rPr>
-        <w:t>(!q</w:t>
-      </w:r>
-      <w:proofErr w:type="gramEnd"/>
-      <w:r>
-        <w:rPr>
-          <w:rFonts w:ascii="Courier New" w:hAnsi="Courier New" w:cs="Courier New"/>
-          <w:b/>
-          <w:bCs/>
-          <w:color w:val="000000"/>
-          <w:sz w:val="23"/>
-          <w:szCs w:val="23"/>
-          <w:shd w:val="clear" w:color="auto" w:fill="FFFFFF"/>
-        </w:rPr>
-        <w:t>.empty()) {</w:t>
+        <w:t xml:space="preserve"> (!q.empty()) {</w:t>
       </w:r>
     </w:p>
     <w:p>
@@ -2995,33 +2811,7 @@
           <w:szCs w:val="23"/>
           <w:shd w:val="clear" w:color="auto" w:fill="FFFFFF"/>
         </w:rPr>
-        <w:t xml:space="preserve"> v = </w:t>
-      </w:r>
-      <w:proofErr w:type="gramStart"/>
-      <w:r>
-        <w:rPr>
-          <w:rFonts w:ascii="Courier New" w:hAnsi="Courier New" w:cs="Courier New"/>
-          <w:b/>
-          <w:bCs/>
-          <w:color w:val="000000"/>
-          <w:sz w:val="23"/>
-          <w:szCs w:val="23"/>
-          <w:shd w:val="clear" w:color="auto" w:fill="FFFFFF"/>
-        </w:rPr>
-        <w:t>q.begin</w:t>
-      </w:r>
-      <w:proofErr w:type="gramEnd"/>
-      <w:r>
-        <w:rPr>
-          <w:rFonts w:ascii="Courier New" w:hAnsi="Courier New" w:cs="Courier New"/>
-          <w:b/>
-          <w:bCs/>
-          <w:color w:val="000000"/>
-          <w:sz w:val="23"/>
-          <w:szCs w:val="23"/>
-          <w:shd w:val="clear" w:color="auto" w:fill="FFFFFF"/>
-        </w:rPr>
-        <w:t>()-&gt;second;</w:t>
+        <w:t xml:space="preserve"> v = q.begin()-&gt;second;</w:t>
       </w:r>
     </w:p>
     <w:p>
@@ -3072,31 +2862,17 @@
         </w:rPr>
         <w:tab/>
       </w:r>
-      <w:proofErr w:type="gramStart"/>
-      <w:r>
-        <w:rPr>
-          <w:rFonts w:ascii="Courier New" w:hAnsi="Courier New" w:cs="Courier New"/>
-          <w:b/>
-          <w:bCs/>
-          <w:color w:val="000000"/>
-          <w:sz w:val="23"/>
-          <w:szCs w:val="23"/>
-          <w:shd w:val="clear" w:color="auto" w:fill="FFFFFF"/>
-        </w:rPr>
-        <w:t>q.erase</w:t>
-      </w:r>
-      <w:proofErr w:type="gramEnd"/>
-      <w:r>
-        <w:rPr>
-          <w:rFonts w:ascii="Courier New" w:hAnsi="Courier New" w:cs="Courier New"/>
-          <w:b/>
-          <w:bCs/>
-          <w:color w:val="000000"/>
-          <w:sz w:val="23"/>
-          <w:szCs w:val="23"/>
-          <w:shd w:val="clear" w:color="auto" w:fill="FFFFFF"/>
-        </w:rPr>
-        <w:t>(q.begin());</w:t>
+      <w:r>
+        <w:rPr>
+          <w:rFonts w:ascii="Courier New" w:hAnsi="Courier New" w:cs="Courier New"/>
+          <w:b/>
+          <w:bCs/>
+          <w:color w:val="000000"/>
+          <w:sz w:val="23"/>
+          <w:szCs w:val="23"/>
+          <w:shd w:val="clear" w:color="auto" w:fill="FFFFFF"/>
+        </w:rPr>
+        <w:t>q.erase(q.begin());</w:t>
       </w:r>
     </w:p>
     <w:p>
@@ -3204,33 +2980,7 @@
           <w:szCs w:val="23"/>
           <w:shd w:val="clear" w:color="auto" w:fill="FFFFFF"/>
         </w:rPr>
-        <w:t xml:space="preserve"> </w:t>
-      </w:r>
-      <w:proofErr w:type="gramStart"/>
-      <w:r>
-        <w:rPr>
-          <w:rFonts w:ascii="Courier New" w:hAnsi="Courier New" w:cs="Courier New"/>
-          <w:b/>
-          <w:bCs/>
-          <w:color w:val="000000"/>
-          <w:sz w:val="23"/>
-          <w:szCs w:val="23"/>
-          <w:shd w:val="clear" w:color="auto" w:fill="FFFFFF"/>
-        </w:rPr>
-        <w:t>edge :</w:t>
-      </w:r>
-      <w:proofErr w:type="gramEnd"/>
-      <w:r>
-        <w:rPr>
-          <w:rFonts w:ascii="Courier New" w:hAnsi="Courier New" w:cs="Courier New"/>
-          <w:b/>
-          <w:bCs/>
-          <w:color w:val="000000"/>
-          <w:sz w:val="23"/>
-          <w:szCs w:val="23"/>
-          <w:shd w:val="clear" w:color="auto" w:fill="FFFFFF"/>
-        </w:rPr>
-        <w:t xml:space="preserve"> adj[v]) {</w:t>
+        <w:t xml:space="preserve"> edge : adj[v]) {</w:t>
       </w:r>
     </w:p>
     <w:p>
@@ -3302,33 +3052,7 @@
           <w:szCs w:val="23"/>
           <w:shd w:val="clear" w:color="auto" w:fill="FFFFFF"/>
         </w:rPr>
-        <w:t xml:space="preserve"> to = </w:t>
-      </w:r>
-      <w:proofErr w:type="gramStart"/>
-      <w:r>
-        <w:rPr>
-          <w:rFonts w:ascii="Courier New" w:hAnsi="Courier New" w:cs="Courier New"/>
-          <w:b/>
-          <w:bCs/>
-          <w:color w:val="000000"/>
-          <w:sz w:val="23"/>
-          <w:szCs w:val="23"/>
-          <w:shd w:val="clear" w:color="auto" w:fill="FFFFFF"/>
-        </w:rPr>
-        <w:t>edge.first</w:t>
-      </w:r>
-      <w:proofErr w:type="gramEnd"/>
-      <w:r>
-        <w:rPr>
-          <w:rFonts w:ascii="Courier New" w:hAnsi="Courier New" w:cs="Courier New"/>
-          <w:b/>
-          <w:bCs/>
-          <w:color w:val="000000"/>
-          <w:sz w:val="23"/>
-          <w:szCs w:val="23"/>
-          <w:shd w:val="clear" w:color="auto" w:fill="FFFFFF"/>
-        </w:rPr>
-        <w:t>;</w:t>
+        <w:t xml:space="preserve"> to = edge.first;</w:t>
       </w:r>
     </w:p>
     <w:p>
@@ -3400,33 +3124,7 @@
           <w:szCs w:val="23"/>
           <w:shd w:val="clear" w:color="auto" w:fill="FFFFFF"/>
         </w:rPr>
-        <w:t xml:space="preserve"> len = </w:t>
-      </w:r>
-      <w:proofErr w:type="gramStart"/>
-      <w:r>
-        <w:rPr>
-          <w:rFonts w:ascii="Courier New" w:hAnsi="Courier New" w:cs="Courier New"/>
-          <w:b/>
-          <w:bCs/>
-          <w:color w:val="000000"/>
-          <w:sz w:val="23"/>
-          <w:szCs w:val="23"/>
-          <w:shd w:val="clear" w:color="auto" w:fill="FFFFFF"/>
-        </w:rPr>
-        <w:t>edge.second</w:t>
-      </w:r>
-      <w:proofErr w:type="gramEnd"/>
-      <w:r>
-        <w:rPr>
-          <w:rFonts w:ascii="Courier New" w:hAnsi="Courier New" w:cs="Courier New"/>
-          <w:b/>
-          <w:bCs/>
-          <w:color w:val="000000"/>
-          <w:sz w:val="23"/>
-          <w:szCs w:val="23"/>
-          <w:shd w:val="clear" w:color="auto" w:fill="FFFFFF"/>
-        </w:rPr>
-        <w:t>;</w:t>
+        <w:t xml:space="preserve"> len = edge.second;</w:t>
       </w:r>
     </w:p>
     <w:p>
@@ -3562,31 +3260,17 @@
         </w:rPr>
         <w:tab/>
       </w:r>
-      <w:proofErr w:type="gramStart"/>
-      <w:r>
-        <w:rPr>
-          <w:rFonts w:ascii="Courier New" w:hAnsi="Courier New" w:cs="Courier New"/>
-          <w:b/>
-          <w:bCs/>
-          <w:color w:val="000000"/>
-          <w:sz w:val="23"/>
-          <w:szCs w:val="23"/>
-          <w:shd w:val="clear" w:color="auto" w:fill="FFFFFF"/>
-        </w:rPr>
-        <w:t>q.erase</w:t>
-      </w:r>
-      <w:proofErr w:type="gramEnd"/>
-      <w:r>
-        <w:rPr>
-          <w:rFonts w:ascii="Courier New" w:hAnsi="Courier New" w:cs="Courier New"/>
-          <w:b/>
-          <w:bCs/>
-          <w:color w:val="000000"/>
-          <w:sz w:val="23"/>
-          <w:szCs w:val="23"/>
-          <w:shd w:val="clear" w:color="auto" w:fill="FFFFFF"/>
-        </w:rPr>
-        <w:t>({d[to], to});</w:t>
+      <w:r>
+        <w:rPr>
+          <w:rFonts w:ascii="Courier New" w:hAnsi="Courier New" w:cs="Courier New"/>
+          <w:b/>
+          <w:bCs/>
+          <w:color w:val="000000"/>
+          <w:sz w:val="23"/>
+          <w:szCs w:val="23"/>
+          <w:shd w:val="clear" w:color="auto" w:fill="FFFFFF"/>
+        </w:rPr>
+        <w:t>q.erase({d[to], to});</w:t>
       </w:r>
     </w:p>
     <w:p>
@@ -3647,22 +3331,8 @@
           <w:szCs w:val="23"/>
           <w:shd w:val="clear" w:color="auto" w:fill="FFFFFF"/>
         </w:rPr>
-        <w:t xml:space="preserve">d[to] = d[v] + </w:t>
-      </w:r>
-      <w:proofErr w:type="gramStart"/>
-      <w:r>
-        <w:rPr>
-          <w:rFonts w:ascii="Courier New" w:hAnsi="Courier New" w:cs="Courier New"/>
-          <w:b/>
-          <w:bCs/>
-          <w:color w:val="000000"/>
-          <w:sz w:val="23"/>
-          <w:szCs w:val="23"/>
-          <w:shd w:val="clear" w:color="auto" w:fill="FFFFFF"/>
-        </w:rPr>
-        <w:t>len;</w:t>
-      </w:r>
-      <w:proofErr w:type="gramEnd"/>
+        <w:t>d[to] = d[v] + len;</w:t>
+      </w:r>
     </w:p>
     <w:p>
       <w:pPr>
@@ -3722,22 +3392,8 @@
           <w:szCs w:val="23"/>
           <w:shd w:val="clear" w:color="auto" w:fill="FFFFFF"/>
         </w:rPr>
-        <w:t xml:space="preserve">p[to] = </w:t>
-      </w:r>
-      <w:proofErr w:type="gramStart"/>
-      <w:r>
-        <w:rPr>
-          <w:rFonts w:ascii="Courier New" w:hAnsi="Courier New" w:cs="Courier New"/>
-          <w:b/>
-          <w:bCs/>
-          <w:color w:val="000000"/>
-          <w:sz w:val="23"/>
-          <w:szCs w:val="23"/>
-          <w:shd w:val="clear" w:color="auto" w:fill="FFFFFF"/>
-        </w:rPr>
-        <w:t>v;</w:t>
-      </w:r>
-      <w:proofErr w:type="gramEnd"/>
+        <w:t>p[to] = v;</w:t>
+      </w:r>
     </w:p>
     <w:p>
       <w:pPr>
@@ -3787,31 +3443,17 @@
         </w:rPr>
         <w:tab/>
       </w:r>
-      <w:proofErr w:type="gramStart"/>
-      <w:r>
-        <w:rPr>
-          <w:rFonts w:ascii="Courier New" w:hAnsi="Courier New" w:cs="Courier New"/>
-          <w:b/>
-          <w:bCs/>
-          <w:color w:val="000000"/>
-          <w:sz w:val="23"/>
-          <w:szCs w:val="23"/>
-          <w:shd w:val="clear" w:color="auto" w:fill="FFFFFF"/>
-        </w:rPr>
-        <w:t>q.insert</w:t>
-      </w:r>
-      <w:proofErr w:type="gramEnd"/>
-      <w:r>
-        <w:rPr>
-          <w:rFonts w:ascii="Courier New" w:hAnsi="Courier New" w:cs="Courier New"/>
-          <w:b/>
-          <w:bCs/>
-          <w:color w:val="000000"/>
-          <w:sz w:val="23"/>
-          <w:szCs w:val="23"/>
-          <w:shd w:val="clear" w:color="auto" w:fill="FFFFFF"/>
-        </w:rPr>
-        <w:t>({d[to], to});</w:t>
+      <w:r>
+        <w:rPr>
+          <w:rFonts w:ascii="Courier New" w:hAnsi="Courier New" w:cs="Courier New"/>
+          <w:b/>
+          <w:bCs/>
+          <w:color w:val="000000"/>
+          <w:sz w:val="23"/>
+          <w:szCs w:val="23"/>
+          <w:shd w:val="clear" w:color="auto" w:fill="FFFFFF"/>
+        </w:rPr>
+        <w:t>q.insert({d[to], to});</w:t>
       </w:r>
     </w:p>
     <w:p>
@@ -4077,43 +3719,7 @@
           <w:sz w:val="28"/>
           <w:szCs w:val="28"/>
         </w:rPr>
-        <w:t>We will create an array of distances </w:t>
-      </w:r>
-      <w:proofErr w:type="gramStart"/>
-      <w:r>
-        <w:rPr>
-          <w:rFonts w:eastAsia="Calibri"/>
-          <w:sz w:val="28"/>
-          <w:szCs w:val="28"/>
-        </w:rPr>
-        <w:t>d[</w:t>
-      </w:r>
-      <w:proofErr w:type="gramEnd"/>
-      <w:r>
-        <w:rPr>
-          <w:rFonts w:eastAsia="Calibri"/>
-          <w:sz w:val="28"/>
-          <w:szCs w:val="28"/>
-        </w:rPr>
-        <w:t>0…n−1], which after execution of the algorithm will contain the answer to the problem. In the beginning we fill it as follows: d[v] = 0, and all other elements </w:t>
-      </w:r>
-      <w:proofErr w:type="gramStart"/>
-      <w:r>
-        <w:rPr>
-          <w:rFonts w:eastAsia="Calibri"/>
-          <w:sz w:val="28"/>
-          <w:szCs w:val="28"/>
-        </w:rPr>
-        <w:t>d[</w:t>
-      </w:r>
-      <w:proofErr w:type="gramEnd"/>
-      <w:r>
-        <w:rPr>
-          <w:rFonts w:eastAsia="Calibri"/>
-          <w:sz w:val="28"/>
-          <w:szCs w:val="28"/>
-        </w:rPr>
-        <w:t>] equal to infinity ∞.</w:t>
+        <w:t>We will create an array of distances d[0…n−1], which after execution of the algorithm will contain the answer to the problem. In the beginning we fill it as follows: d[v] = 0, and all other elements d[] equal to infinity ∞.</w:t>
       </w:r>
     </w:p>
     <w:p>
@@ -4153,25 +3759,7 @@
           <w:sz w:val="28"/>
           <w:szCs w:val="28"/>
         </w:rPr>
-        <w:t>It is claimed that n – 1 phases of the algorithm are sufficient to correctly calculate the lengths of all shortest paths in the graph (again, we believe that the cycles of negative weight do not exist). For unreachable vertices the distance </w:t>
-      </w:r>
-      <w:proofErr w:type="gramStart"/>
-      <w:r>
-        <w:rPr>
-          <w:rFonts w:eastAsia="Calibri"/>
-          <w:sz w:val="28"/>
-          <w:szCs w:val="28"/>
-        </w:rPr>
-        <w:t>d[</w:t>
-      </w:r>
-      <w:proofErr w:type="gramEnd"/>
-      <w:r>
-        <w:rPr>
-          <w:rFonts w:eastAsia="Calibri"/>
-          <w:sz w:val="28"/>
-          <w:szCs w:val="28"/>
-        </w:rPr>
-        <w:t>] will remain equal to infinity ∞ .</w:t>
+        <w:t>It is claimed that n – 1 phases of the algorithm are sufficient to correctly calculate the lengths of all shortest paths in the graph (again, we believe that the cycles of negative weight do not exist). For unreachable vertices the distance d[] will remain equal to infinity ∞ .</w:t>
       </w:r>
     </w:p>
     <w:p>
@@ -4303,22 +3891,8 @@
           <w:szCs w:val="23"/>
           <w:shd w:val="clear" w:color="auto" w:fill="FFFFFF"/>
         </w:rPr>
-        <w:t xml:space="preserve"> a, b, </w:t>
-      </w:r>
-      <w:proofErr w:type="gramStart"/>
-      <w:r>
-        <w:rPr>
-          <w:rFonts w:ascii="Courier New" w:hAnsi="Courier New" w:cs="Courier New"/>
-          <w:b/>
-          <w:bCs/>
-          <w:color w:val="000000"/>
-          <w:sz w:val="23"/>
-          <w:szCs w:val="23"/>
-          <w:shd w:val="clear" w:color="auto" w:fill="FFFFFF"/>
-        </w:rPr>
-        <w:t>cost;</w:t>
-      </w:r>
-      <w:proofErr w:type="gramEnd"/>
+        <w:t xml:space="preserve"> a, b, cost;</w:t>
+      </w:r>
     </w:p>
     <w:p>
       <w:pPr>
@@ -4394,22 +3968,8 @@
           <w:szCs w:val="23"/>
           <w:shd w:val="clear" w:color="auto" w:fill="FFFFFF"/>
         </w:rPr>
-        <w:t xml:space="preserve"> n, m, </w:t>
-      </w:r>
-      <w:proofErr w:type="gramStart"/>
-      <w:r>
-        <w:rPr>
-          <w:rFonts w:ascii="Courier New" w:hAnsi="Courier New" w:cs="Courier New"/>
-          <w:b/>
-          <w:bCs/>
-          <w:color w:val="000000"/>
-          <w:sz w:val="23"/>
-          <w:szCs w:val="23"/>
-          <w:shd w:val="clear" w:color="auto" w:fill="FFFFFF"/>
-        </w:rPr>
-        <w:t>v;</w:t>
-      </w:r>
-      <w:proofErr w:type="gramEnd"/>
+        <w:t xml:space="preserve"> n, m, v;</w:t>
+      </w:r>
     </w:p>
     <w:p>
       <w:pPr>
@@ -4456,22 +4016,91 @@
           <w:szCs w:val="23"/>
           <w:shd w:val="clear" w:color="auto" w:fill="FFFFFF"/>
         </w:rPr>
+        <w:t xml:space="preserve"> e;</w:t>
+      </w:r>
+    </w:p>
+    <w:p>
+      <w:pPr>
+        <w:ind w:left="720"/>
+        <w:rPr>
+          <w:rFonts w:ascii="Courier New" w:hAnsi="Courier New" w:cs="Courier New"/>
+          <w:b/>
+          <w:bCs/>
+          <w:color w:val="000000"/>
+          <w:sz w:val="23"/>
+          <w:szCs w:val="23"/>
+          <w:shd w:val="clear" w:color="auto" w:fill="FFFFFF"/>
+        </w:rPr>
+      </w:pPr>
+      <w:r>
+        <w:rPr>
+          <w:rFonts w:ascii="Courier New" w:hAnsi="Courier New" w:cs="Courier New"/>
+          <w:b/>
+          <w:bCs/>
+          <w:color w:val="AA0D91"/>
+          <w:sz w:val="23"/>
+          <w:szCs w:val="23"/>
+        </w:rPr>
+        <w:t>const</w:t>
+      </w:r>
+      <w:r>
+        <w:rPr>
+          <w:rFonts w:ascii="Courier New" w:hAnsi="Courier New" w:cs="Courier New"/>
+          <w:b/>
+          <w:bCs/>
+          <w:color w:val="000000"/>
+          <w:sz w:val="23"/>
+          <w:szCs w:val="23"/>
+          <w:shd w:val="clear" w:color="auto" w:fill="FFFFFF"/>
+        </w:rPr>
         <w:t xml:space="preserve"> </w:t>
       </w:r>
-      <w:proofErr w:type="gramStart"/>
-      <w:r>
-        <w:rPr>
-          <w:rFonts w:ascii="Courier New" w:hAnsi="Courier New" w:cs="Courier New"/>
-          <w:b/>
-          <w:bCs/>
-          <w:color w:val="000000"/>
-          <w:sz w:val="23"/>
-          <w:szCs w:val="23"/>
-          <w:shd w:val="clear" w:color="auto" w:fill="FFFFFF"/>
-        </w:rPr>
-        <w:t>e;</w:t>
-      </w:r>
-      <w:proofErr w:type="gramEnd"/>
+      <w:r>
+        <w:rPr>
+          <w:rFonts w:ascii="Courier New" w:hAnsi="Courier New" w:cs="Courier New"/>
+          <w:b/>
+          <w:bCs/>
+          <w:color w:val="AA0D91"/>
+          <w:sz w:val="23"/>
+          <w:szCs w:val="23"/>
+        </w:rPr>
+        <w:t>int</w:t>
+      </w:r>
+      <w:r>
+        <w:rPr>
+          <w:rFonts w:ascii="Courier New" w:hAnsi="Courier New" w:cs="Courier New"/>
+          <w:b/>
+          <w:bCs/>
+          <w:color w:val="000000"/>
+          <w:sz w:val="23"/>
+          <w:szCs w:val="23"/>
+          <w:shd w:val="clear" w:color="auto" w:fill="FFFFFF"/>
+        </w:rPr>
+        <w:t xml:space="preserve"> INF = </w:t>
+      </w:r>
+      <w:r>
+        <w:rPr>
+          <w:rFonts w:ascii="Courier New" w:hAnsi="Courier New" w:cs="Courier New"/>
+          <w:b/>
+          <w:bCs/>
+          <w:color w:val="1C00CF"/>
+          <w:sz w:val="23"/>
+          <w:szCs w:val="23"/>
+        </w:rPr>
+        <w:t>1000000000</w:t>
+      </w:r>
+      <w:r>
+        <w:rPr>
+          <w:rFonts w:ascii="Courier New" w:hAnsi="Courier New" w:cs="Courier New"/>
+          <w:b/>
+          <w:bCs/>
+          <w:color w:val="000000"/>
+          <w:sz w:val="23"/>
+          <w:szCs w:val="23"/>
+          <w:shd w:val="clear" w:color="auto" w:fill="FFFFFF"/>
+        </w:rPr>
+        <w:t>;</w:t>
+      </w:r>
     </w:p>
     <w:p>
       <w:pPr>
@@ -4486,6 +4115,20 @@
           <w:shd w:val="clear" w:color="auto" w:fill="FFFFFF"/>
         </w:rPr>
       </w:pPr>
+    </w:p>
+    <w:p>
+      <w:pPr>
+        <w:ind w:left="720"/>
+        <w:rPr>
+          <w:rFonts w:ascii="Courier New" w:hAnsi="Courier New" w:cs="Courier New"/>
+          <w:b/>
+          <w:bCs/>
+          <w:color w:val="000000"/>
+          <w:sz w:val="23"/>
+          <w:szCs w:val="23"/>
+          <w:shd w:val="clear" w:color="auto" w:fill="FFFFFF"/>
+        </w:rPr>
+      </w:pPr>
       <w:r>
         <w:rPr>
           <w:rFonts w:ascii="Courier New" w:hAnsi="Courier New" w:cs="Courier New"/>
@@ -4495,105 +4138,6 @@
           <w:sz w:val="23"/>
           <w:szCs w:val="23"/>
         </w:rPr>
-        <w:t>const</w:t>
-      </w:r>
-      <w:r>
-        <w:rPr>
-          <w:rFonts w:ascii="Courier New" w:hAnsi="Courier New" w:cs="Courier New"/>
-          <w:b/>
-          <w:bCs/>
-          <w:color w:val="000000"/>
-          <w:sz w:val="23"/>
-          <w:szCs w:val="23"/>
-          <w:shd w:val="clear" w:color="auto" w:fill="FFFFFF"/>
-        </w:rPr>
-        <w:t xml:space="preserve"> </w:t>
-      </w:r>
-      <w:r>
-        <w:rPr>
-          <w:rFonts w:ascii="Courier New" w:hAnsi="Courier New" w:cs="Courier New"/>
-          <w:b/>
-          <w:bCs/>
-          <w:color w:val="AA0D91"/>
-          <w:sz w:val="23"/>
-          <w:szCs w:val="23"/>
-        </w:rPr>
-        <w:t>int</w:t>
-      </w:r>
-      <w:r>
-        <w:rPr>
-          <w:rFonts w:ascii="Courier New" w:hAnsi="Courier New" w:cs="Courier New"/>
-          <w:b/>
-          <w:bCs/>
-          <w:color w:val="000000"/>
-          <w:sz w:val="23"/>
-          <w:szCs w:val="23"/>
-          <w:shd w:val="clear" w:color="auto" w:fill="FFFFFF"/>
-        </w:rPr>
-        <w:t xml:space="preserve"> INF = </w:t>
-      </w:r>
-      <w:proofErr w:type="gramStart"/>
-      <w:r>
-        <w:rPr>
-          <w:rFonts w:ascii="Courier New" w:hAnsi="Courier New" w:cs="Courier New"/>
-          <w:b/>
-          <w:bCs/>
-          <w:color w:val="1C00CF"/>
-          <w:sz w:val="23"/>
-          <w:szCs w:val="23"/>
-        </w:rPr>
-        <w:t>1000000000</w:t>
-      </w:r>
-      <w:r>
-        <w:rPr>
-          <w:rFonts w:ascii="Courier New" w:hAnsi="Courier New" w:cs="Courier New"/>
-          <w:b/>
-          <w:bCs/>
-          <w:color w:val="000000"/>
-          <w:sz w:val="23"/>
-          <w:szCs w:val="23"/>
-          <w:shd w:val="clear" w:color="auto" w:fill="FFFFFF"/>
-        </w:rPr>
-        <w:t>;</w:t>
-      </w:r>
-      <w:proofErr w:type="gramEnd"/>
-    </w:p>
-    <w:p>
-      <w:pPr>
-        <w:ind w:left="720"/>
-        <w:rPr>
-          <w:rFonts w:ascii="Courier New" w:hAnsi="Courier New" w:cs="Courier New"/>
-          <w:b/>
-          <w:bCs/>
-          <w:color w:val="000000"/>
-          <w:sz w:val="23"/>
-          <w:szCs w:val="23"/>
-          <w:shd w:val="clear" w:color="auto" w:fill="FFFFFF"/>
-        </w:rPr>
-      </w:pPr>
-    </w:p>
-    <w:p>
-      <w:pPr>
-        <w:ind w:left="720"/>
-        <w:rPr>
-          <w:rFonts w:ascii="Courier New" w:hAnsi="Courier New" w:cs="Courier New"/>
-          <w:b/>
-          <w:bCs/>
-          <w:color w:val="000000"/>
-          <w:sz w:val="23"/>
-          <w:szCs w:val="23"/>
-          <w:shd w:val="clear" w:color="auto" w:fill="FFFFFF"/>
-        </w:rPr>
-      </w:pPr>
-      <w:r>
-        <w:rPr>
-          <w:rFonts w:ascii="Courier New" w:hAnsi="Courier New" w:cs="Courier New"/>
-          <w:b/>
-          <w:bCs/>
-          <w:color w:val="AA0D91"/>
-          <w:sz w:val="23"/>
-          <w:szCs w:val="23"/>
-        </w:rPr>
         <w:t>void</w:t>
       </w:r>
       <w:r>
@@ -4606,33 +4150,7 @@
           <w:szCs w:val="23"/>
           <w:shd w:val="clear" w:color="auto" w:fill="FFFFFF"/>
         </w:rPr>
-        <w:t xml:space="preserve"> </w:t>
-      </w:r>
-      <w:proofErr w:type="gramStart"/>
-      <w:r>
-        <w:rPr>
-          <w:rFonts w:ascii="Courier New" w:hAnsi="Courier New" w:cs="Courier New"/>
-          <w:b/>
-          <w:bCs/>
-          <w:color w:val="000000"/>
-          <w:sz w:val="23"/>
-          <w:szCs w:val="23"/>
-          <w:shd w:val="clear" w:color="auto" w:fill="FFFFFF"/>
-        </w:rPr>
-        <w:t>solve(</w:t>
-      </w:r>
-      <w:proofErr w:type="gramEnd"/>
-      <w:r>
-        <w:rPr>
-          <w:rFonts w:ascii="Courier New" w:hAnsi="Courier New" w:cs="Courier New"/>
-          <w:b/>
-          <w:bCs/>
-          <w:color w:val="000000"/>
-          <w:sz w:val="23"/>
-          <w:szCs w:val="23"/>
-          <w:shd w:val="clear" w:color="auto" w:fill="FFFFFF"/>
-        </w:rPr>
-        <w:t>)</w:t>
+        <w:t xml:space="preserve"> solve()</w:t>
       </w:r>
     </w:p>
     <w:p>
@@ -4741,22 +4259,8 @@
           <w:szCs w:val="23"/>
           <w:shd w:val="clear" w:color="auto" w:fill="FFFFFF"/>
         </w:rPr>
-        <w:t xml:space="preserve"> d (n, INF</w:t>
-      </w:r>
-      <w:proofErr w:type="gramStart"/>
-      <w:r>
-        <w:rPr>
-          <w:rFonts w:ascii="Courier New" w:hAnsi="Courier New" w:cs="Courier New"/>
-          <w:b/>
-          <w:bCs/>
-          <w:color w:val="000000"/>
-          <w:sz w:val="23"/>
-          <w:szCs w:val="23"/>
-          <w:shd w:val="clear" w:color="auto" w:fill="FFFFFF"/>
-        </w:rPr>
-        <w:t>);</w:t>
-      </w:r>
-      <w:proofErr w:type="gramEnd"/>
+        <w:t xml:space="preserve"> d (n, INF);</w:t>
+      </w:r>
     </w:p>
     <w:p>
       <w:pPr>
@@ -4783,7 +4287,6 @@
         </w:rPr>
         <w:t xml:space="preserve">    d[v] = </w:t>
       </w:r>
-      <w:proofErr w:type="gramStart"/>
       <w:r>
         <w:rPr>
           <w:rFonts w:ascii="Courier New" w:hAnsi="Courier New" w:cs="Courier New"/>
@@ -4807,7 +4310,6 @@
         </w:rPr>
         <w:t>;</w:t>
       </w:r>
-      <w:proofErr w:type="gramEnd"/>
     </w:p>
     <w:p>
       <w:pPr>
@@ -5068,33 +4570,7 @@
           <w:szCs w:val="23"/>
           <w:shd w:val="clear" w:color="auto" w:fill="FFFFFF"/>
         </w:rPr>
-        <w:t xml:space="preserve"> (d[e[j</w:t>
-      </w:r>
-      <w:proofErr w:type="gramStart"/>
-      <w:r>
-        <w:rPr>
-          <w:rFonts w:ascii="Courier New" w:hAnsi="Courier New" w:cs="Courier New"/>
-          <w:b/>
-          <w:bCs/>
-          <w:color w:val="000000"/>
-          <w:sz w:val="23"/>
-          <w:szCs w:val="23"/>
-          <w:shd w:val="clear" w:color="auto" w:fill="FFFFFF"/>
-        </w:rPr>
-        <w:t>].a</w:t>
-      </w:r>
-      <w:proofErr w:type="gramEnd"/>
-      <w:r>
-        <w:rPr>
-          <w:rFonts w:ascii="Courier New" w:hAnsi="Courier New" w:cs="Courier New"/>
-          <w:b/>
-          <w:bCs/>
-          <w:color w:val="000000"/>
-          <w:sz w:val="23"/>
-          <w:szCs w:val="23"/>
-          <w:shd w:val="clear" w:color="auto" w:fill="FFFFFF"/>
-        </w:rPr>
-        <w:t>] &lt; INF)</w:t>
+        <w:t xml:space="preserve"> (d[e[j].a] &lt; INF)</w:t>
       </w:r>
     </w:p>
     <w:p>
@@ -5120,33 +4596,7 @@
           <w:szCs w:val="23"/>
           <w:shd w:val="clear" w:color="auto" w:fill="FFFFFF"/>
         </w:rPr>
-        <w:t xml:space="preserve">                d[e[j</w:t>
-      </w:r>
-      <w:proofErr w:type="gramStart"/>
-      <w:r>
-        <w:rPr>
-          <w:rFonts w:ascii="Courier New" w:hAnsi="Courier New" w:cs="Courier New"/>
-          <w:b/>
-          <w:bCs/>
-          <w:color w:val="000000"/>
-          <w:sz w:val="23"/>
-          <w:szCs w:val="23"/>
-          <w:shd w:val="clear" w:color="auto" w:fill="FFFFFF"/>
-        </w:rPr>
-        <w:t>].b</w:t>
-      </w:r>
-      <w:proofErr w:type="gramEnd"/>
-      <w:r>
-        <w:rPr>
-          <w:rFonts w:ascii="Courier New" w:hAnsi="Courier New" w:cs="Courier New"/>
-          <w:b/>
-          <w:bCs/>
-          <w:color w:val="000000"/>
-          <w:sz w:val="23"/>
-          <w:szCs w:val="23"/>
-          <w:shd w:val="clear" w:color="auto" w:fill="FFFFFF"/>
-        </w:rPr>
-        <w:t>]=</w:t>
+        <w:t xml:space="preserve">                d[e[j].b]=</w:t>
       </w:r>
       <w:r>
         <w:rPr>
@@ -5281,23 +4731,7 @@
           <w:sz w:val="28"/>
           <w:szCs w:val="28"/>
         </w:rPr>
-        <w:t xml:space="preserve">A* is a heuristic algorithm, a combination of Dijkstra’s algorithm and Best-First Search. Instead of using only using array </w:t>
-      </w:r>
-      <w:proofErr w:type="gramStart"/>
-      <w:r>
-        <w:rPr>
-          <w:sz w:val="28"/>
-          <w:szCs w:val="28"/>
-        </w:rPr>
-        <w:t>d[</w:t>
-      </w:r>
-      <w:proofErr w:type="gramEnd"/>
-      <w:r>
-        <w:rPr>
-          <w:sz w:val="28"/>
-          <w:szCs w:val="28"/>
-        </w:rPr>
-        <w:t>] in Dijkstra’s algorithm, A* algorithm uses a modified cost function:</w:t>
+        <w:t>A* is a heuristic algorithm, a combination of Dijkstra’s algorithm and Best-First Search. Instead of using only using array d[] in Dijkstra’s algorithm, A* algorithm uses a modified cost function:</w:t>
       </w:r>
     </w:p>
     <w:p>
@@ -5309,21 +4743,12 @@
           <w:szCs w:val="28"/>
         </w:rPr>
       </w:pPr>
-      <w:proofErr w:type="gramStart"/>
-      <w:r>
-        <w:rPr>
-          <w:sz w:val="28"/>
-          <w:szCs w:val="28"/>
-        </w:rPr>
-        <w:t>f[</w:t>
-      </w:r>
-      <w:proofErr w:type="gramEnd"/>
-      <w:r>
-        <w:rPr>
-          <w:sz w:val="28"/>
-          <w:szCs w:val="28"/>
-        </w:rPr>
-        <w:t>]: Cost function of vertices.</w:t>
+      <w:r>
+        <w:rPr>
+          <w:sz w:val="28"/>
+          <w:szCs w:val="28"/>
+        </w:rPr>
+        <w:t>f[]: Cost function of vertices.</w:t>
       </w:r>
     </w:p>
     <w:p>
@@ -5335,21 +4760,12 @@
           <w:szCs w:val="28"/>
         </w:rPr>
       </w:pPr>
-      <w:proofErr w:type="gramStart"/>
-      <w:r>
-        <w:rPr>
-          <w:sz w:val="28"/>
-          <w:szCs w:val="28"/>
-        </w:rPr>
-        <w:t>d[</w:t>
-      </w:r>
-      <w:proofErr w:type="gramEnd"/>
-      <w:r>
-        <w:rPr>
-          <w:sz w:val="28"/>
-          <w:szCs w:val="28"/>
-        </w:rPr>
-        <w:t>]: The current distance from source to vertices.</w:t>
+      <w:r>
+        <w:rPr>
+          <w:sz w:val="28"/>
+          <w:szCs w:val="28"/>
+        </w:rPr>
+        <w:t>d[]: The current distance from source to vertices.</w:t>
       </w:r>
     </w:p>
     <w:p>
@@ -5361,37 +4777,12 @@
           <w:szCs w:val="28"/>
         </w:rPr>
       </w:pPr>
-      <w:proofErr w:type="gramStart"/>
-      <w:r>
-        <w:rPr>
-          <w:sz w:val="28"/>
-          <w:szCs w:val="28"/>
-        </w:rPr>
-        <w:t>h[</w:t>
-      </w:r>
-      <w:proofErr w:type="gramEnd"/>
-      <w:r>
-        <w:rPr>
-          <w:sz w:val="28"/>
-          <w:szCs w:val="28"/>
-        </w:rPr>
-        <w:t>]: The estimate distance from vertices to target. (</w:t>
-      </w:r>
-      <w:proofErr w:type="gramStart"/>
-      <w:r>
-        <w:rPr>
-          <w:sz w:val="28"/>
-          <w:szCs w:val="28"/>
-        </w:rPr>
-        <w:t>usually</w:t>
-      </w:r>
-      <w:proofErr w:type="gramEnd"/>
-      <w:r>
-        <w:rPr>
-          <w:sz w:val="28"/>
-          <w:szCs w:val="28"/>
-        </w:rPr>
-        <w:t xml:space="preserve"> M</w:t>
+      <w:r>
+        <w:rPr>
+          <w:sz w:val="28"/>
+          <w:szCs w:val="28"/>
+        </w:rPr>
+        <w:t>h[]: The estimate distance from vertices to target. (usually M</w:t>
       </w:r>
       <w:r>
         <w:rPr>
@@ -6441,6 +5832,237 @@
           <w:szCs w:val="32"/>
         </w:rPr>
       </w:pPr>
+      <w:r>
+        <w:rPr>
+          <w:b/>
+          <w:bCs/>
+          <w:sz w:val="32"/>
+          <w:szCs w:val="32"/>
+        </w:rPr>
+        <w:t>7. How to use</w:t>
+      </w:r>
+    </w:p>
+    <w:p>
+      <w:pPr>
+        <w:rPr>
+          <w:sz w:val="28"/>
+          <w:szCs w:val="28"/>
+        </w:rPr>
+      </w:pPr>
+      <w:r>
+        <w:rPr>
+          <w:sz w:val="28"/>
+          <w:szCs w:val="28"/>
+        </w:rPr>
+        <w:tab/>
+        <w:t>Steps to run the runnable jar file on Window 10</w:t>
+      </w:r>
+    </w:p>
+    <w:p>
+      <w:pPr>
+        <w:pStyle w:val="ListParagraph"/>
+        <w:numPr>
+          <w:ilvl w:val="0"/>
+          <w:numId w:val="7"/>
+        </w:numPr>
+        <w:rPr>
+          <w:sz w:val="28"/>
+          <w:szCs w:val="28"/>
+        </w:rPr>
+      </w:pPr>
+      <w:r>
+        <w:rPr>
+          <w:sz w:val="28"/>
+          <w:szCs w:val="28"/>
+        </w:rPr>
+        <w:t>Open cmd, then change directory to the directory of the jar file.</w:t>
+      </w:r>
+    </w:p>
+    <w:p>
+      <w:pPr>
+        <w:pStyle w:val="ListParagraph"/>
+        <w:numPr>
+          <w:ilvl w:val="0"/>
+          <w:numId w:val="7"/>
+        </w:numPr>
+        <w:rPr>
+          <w:sz w:val="28"/>
+          <w:szCs w:val="28"/>
+        </w:rPr>
+      </w:pPr>
+      <w:r>
+        <w:rPr>
+          <w:sz w:val="28"/>
+          <w:szCs w:val="28"/>
+        </w:rPr>
+        <w:t>Enter the following line “</w:t>
+      </w:r>
+      <w:r>
+        <w:rPr>
+          <w:rFonts w:ascii="Segoe UI Historic" w:hAnsi="Segoe UI Historic" w:cs="Segoe UI Historic"/>
+          <w:color w:val="050505"/>
+          <w:sz w:val="23"/>
+          <w:szCs w:val="23"/>
+          <w:shd w:val="clear" w:color="auto" w:fill="E4E6EB"/>
+        </w:rPr>
+        <w:t>java --module-path [lib_path_javafx] --add-modules javafx.controls,javafx.fxml - jar file.jar</w:t>
+      </w:r>
+      <w:r>
+        <w:rPr>
+          <w:sz w:val="28"/>
+          <w:szCs w:val="28"/>
+        </w:rPr>
+        <w:t xml:space="preserve">” with </w:t>
+      </w:r>
+      <w:r>
+        <w:rPr>
+          <w:rFonts w:ascii="Segoe UI Historic" w:hAnsi="Segoe UI Historic" w:cs="Segoe UI Historic"/>
+          <w:color w:val="050505"/>
+          <w:sz w:val="23"/>
+          <w:szCs w:val="23"/>
+          <w:shd w:val="clear" w:color="auto" w:fill="E4E6EB"/>
+        </w:rPr>
+        <w:t>[lib_path_javafx]</w:t>
+      </w:r>
+      <w:r>
+        <w:rPr>
+          <w:sz w:val="28"/>
+          <w:szCs w:val="28"/>
+        </w:rPr>
+        <w:t xml:space="preserve"> as the dire</w:t>
+      </w:r>
+      <w:r>
+        <w:rPr>
+          <w:sz w:val="28"/>
+          <w:szCs w:val="28"/>
+        </w:rPr>
+        <w:t>c</w:t>
+      </w:r>
+      <w:r>
+        <w:rPr>
+          <w:sz w:val="28"/>
+          <w:szCs w:val="28"/>
+        </w:rPr>
+        <w:t>tory of Javafx lib folder</w:t>
+      </w:r>
+    </w:p>
+    <w:p>
+      <w:pPr>
+        <w:pStyle w:val="ListParagraph"/>
+        <w:rPr>
+          <w:b/>
+          <w:bCs/>
+          <w:sz w:val="32"/>
+          <w:szCs w:val="32"/>
+        </w:rPr>
+      </w:pPr>
+      <w:r>
+        <w:rPr>
+          <w:sz w:val="28"/>
+          <w:szCs w:val="28"/>
+        </w:rPr>
+        <w:t xml:space="preserve">Example: </w:t>
+      </w:r>
+      <w:r>
+        <w:rPr>
+          <w:rFonts w:ascii="Segoe UI Historic" w:hAnsi="Segoe UI Historic" w:cs="Segoe UI Historic"/>
+          <w:color w:val="050505"/>
+          <w:sz w:val="23"/>
+          <w:szCs w:val="23"/>
+          <w:shd w:val="clear" w:color="auto" w:fill="E4E6EB"/>
+        </w:rPr>
+        <w:t>java --module-path D:\Study\edit\javafx-sdk-16\lib</w:t>
+      </w:r>
+      <w:r>
+        <w:rPr>
+          <w:rFonts w:ascii="Segoe UI Historic" w:hAnsi="Segoe UI Historic" w:cs="Segoe UI Historic"/>
+          <w:color w:val="050505"/>
+          <w:sz w:val="23"/>
+          <w:szCs w:val="23"/>
+          <w:shd w:val="clear" w:color="auto" w:fill="E4E6EB"/>
+        </w:rPr>
+        <w:t xml:space="preserve"> </w:t>
+      </w:r>
+      <w:r>
+        <w:rPr>
+          <w:rFonts w:ascii="Segoe UI Historic" w:hAnsi="Segoe UI Historic" w:cs="Segoe UI Historic"/>
+          <w:color w:val="050505"/>
+          <w:sz w:val="23"/>
+          <w:szCs w:val="23"/>
+          <w:shd w:val="clear" w:color="auto" w:fill="E4E6EB"/>
+        </w:rPr>
+        <w:t>--add-modules javafx.controls,javafx.fxml - jar file.jar</w:t>
+      </w:r>
+    </w:p>
+    <w:p>
+      <w:pPr>
+        <w:rPr>
+          <w:b/>
+          <w:bCs/>
+          <w:sz w:val="32"/>
+          <w:szCs w:val="32"/>
+        </w:rPr>
+      </w:pPr>
+    </w:p>
+    <w:p>
+      <w:pPr>
+        <w:rPr>
+          <w:b/>
+          <w:bCs/>
+          <w:sz w:val="32"/>
+          <w:szCs w:val="32"/>
+        </w:rPr>
+      </w:pPr>
+    </w:p>
+    <w:p>
+      <w:pPr>
+        <w:rPr>
+          <w:b/>
+          <w:bCs/>
+          <w:sz w:val="32"/>
+          <w:szCs w:val="32"/>
+        </w:rPr>
+      </w:pPr>
+    </w:p>
+    <w:p>
+      <w:pPr>
+        <w:rPr>
+          <w:b/>
+          <w:bCs/>
+          <w:sz w:val="32"/>
+          <w:szCs w:val="32"/>
+        </w:rPr>
+      </w:pPr>
+    </w:p>
+    <w:p>
+      <w:pPr>
+        <w:rPr>
+          <w:b/>
+          <w:bCs/>
+          <w:sz w:val="32"/>
+          <w:szCs w:val="32"/>
+        </w:rPr>
+      </w:pPr>
+    </w:p>
+    <w:p>
+      <w:pPr>
+        <w:rPr>
+          <w:b/>
+          <w:bCs/>
+          <w:sz w:val="32"/>
+          <w:szCs w:val="32"/>
+        </w:rPr>
+      </w:pPr>
+    </w:p>
+    <w:p>
+      <w:pPr>
+        <w:rPr>
+          <w:b/>
+          <w:bCs/>
+          <w:sz w:val="32"/>
+          <w:szCs w:val="32"/>
+        </w:rPr>
+      </w:pPr>
     </w:p>
     <w:p>
       <w:pPr>
@@ -6597,7 +6219,6 @@
           <w:sz w:val="32"/>
           <w:szCs w:val="32"/>
         </w:rPr>
-        <w:lastRenderedPageBreak/>
         <w:drawing>
           <wp:inline distT="0" distB="0" distL="0" distR="0" wp14:anchorId="22B315B0" wp14:editId="4EF6C242">
             <wp:extent cx="5486400" cy="3947795"/>
@@ -6904,21 +6525,7 @@
                 <w:sz w:val="24"/>
                 <w:szCs w:val="24"/>
               </w:rPr>
-              <w:t>List&lt;Vertext&gt;</w:t>
-            </w:r>
-            <w:r>
-              <w:rPr>
-                <w:sz w:val="24"/>
-                <w:szCs w:val="24"/>
-              </w:rPr>
-              <w:t xml:space="preserve"> and </w:t>
-            </w:r>
-            <w:r>
-              <w:rPr>
-                <w:sz w:val="24"/>
-                <w:szCs w:val="24"/>
-              </w:rPr>
-              <w:t>List&lt;Edge&gt;</w:t>
+              <w:t>List&lt;Vertext&gt; and List&lt;Edge&gt;</w:t>
             </w:r>
           </w:p>
         </w:tc>
@@ -7076,6 +6683,7 @@
                 <w:sz w:val="24"/>
                 <w:szCs w:val="24"/>
               </w:rPr>
+              <w:lastRenderedPageBreak/>
               <w:t>Astar</w:t>
             </w:r>
           </w:p>
@@ -7141,28 +6749,7 @@
                 <w:sz w:val="24"/>
                 <w:szCs w:val="24"/>
               </w:rPr>
-              <w:t xml:space="preserve">The implementation of </w:t>
-            </w:r>
-            <w:r>
-              <w:rPr>
-                <w:sz w:val="24"/>
-                <w:szCs w:val="24"/>
-              </w:rPr>
-              <w:t>Dijkstra’s</w:t>
-            </w:r>
-            <w:r>
-              <w:rPr>
-                <w:sz w:val="24"/>
-                <w:szCs w:val="24"/>
-              </w:rPr>
-              <w:t xml:space="preserve"> algorithm</w:t>
-            </w:r>
-            <w:r>
-              <w:rPr>
-                <w:sz w:val="24"/>
-                <w:szCs w:val="24"/>
-              </w:rPr>
-              <w:t>.</w:t>
+              <w:t>The implementation of Dijkstra’s algorithm.</w:t>
             </w:r>
           </w:p>
         </w:tc>
@@ -7206,28 +6793,7 @@
                 <w:sz w:val="24"/>
                 <w:szCs w:val="24"/>
               </w:rPr>
-              <w:t xml:space="preserve">The implementation of </w:t>
-            </w:r>
-            <w:r>
-              <w:rPr>
-                <w:sz w:val="24"/>
-                <w:szCs w:val="24"/>
-              </w:rPr>
-              <w:t xml:space="preserve">Bellman-Ford </w:t>
-            </w:r>
-            <w:r>
-              <w:rPr>
-                <w:sz w:val="24"/>
-                <w:szCs w:val="24"/>
-              </w:rPr>
-              <w:t>algorithm</w:t>
-            </w:r>
-            <w:r>
-              <w:rPr>
-                <w:sz w:val="24"/>
-                <w:szCs w:val="24"/>
-              </w:rPr>
-              <w:t>.</w:t>
+              <w:t>The implementation of Bellman-Ford algorithm.</w:t>
             </w:r>
           </w:p>
         </w:tc>
@@ -7520,21 +7086,7 @@
                 <w:sz w:val="24"/>
                 <w:szCs w:val="24"/>
               </w:rPr>
-              <w:t xml:space="preserve">Include </w:t>
-            </w:r>
-            <w:r>
-              <w:rPr>
-                <w:sz w:val="24"/>
-                <w:szCs w:val="24"/>
-              </w:rPr>
-              <w:t>Dijkstra</w:t>
-            </w:r>
-            <w:r>
-              <w:rPr>
-                <w:sz w:val="24"/>
-                <w:szCs w:val="24"/>
-              </w:rPr>
-              <w:t xml:space="preserve"> controller, help menu and methods to represent the algorithm in the program.</w:t>
+              <w:t>Include Dijkstra controller, help menu and methods to represent the algorithm in the program.</w:t>
             </w:r>
           </w:p>
         </w:tc>
@@ -7877,6 +7429,178 @@
     </w:lvl>
   </w:abstractNum>
   <w:abstractNum w:abstractNumId="1" w15:restartNumberingAfterBreak="0">
+    <w:nsid w:val="30A977B8"/>
+    <w:multiLevelType w:val="hybridMultilevel"/>
+    <w:tmpl w:val="1B247F20"/>
+    <w:lvl w:ilvl="0" w:tplc="0409000F">
+      <w:start w:val="1"/>
+      <w:numFmt w:val="decimal"/>
+      <w:lvlText w:val="%1."/>
+      <w:lvlJc w:val="left"/>
+      <w:pPr>
+        <w:ind w:left="720" w:hanging="360"/>
+      </w:pPr>
+    </w:lvl>
+    <w:lvl w:ilvl="1" w:tplc="04090019" w:tentative="1">
+      <w:start w:val="1"/>
+      <w:numFmt w:val="lowerLetter"/>
+      <w:lvlText w:val="%2."/>
+      <w:lvlJc w:val="left"/>
+      <w:pPr>
+        <w:ind w:left="1440" w:hanging="360"/>
+      </w:pPr>
+    </w:lvl>
+    <w:lvl w:ilvl="2" w:tplc="0409001B" w:tentative="1">
+      <w:start w:val="1"/>
+      <w:numFmt w:val="lowerRoman"/>
+      <w:lvlText w:val="%3."/>
+      <w:lvlJc w:val="right"/>
+      <w:pPr>
+        <w:ind w:left="2160" w:hanging="180"/>
+      </w:pPr>
+    </w:lvl>
+    <w:lvl w:ilvl="3" w:tplc="0409000F" w:tentative="1">
+      <w:start w:val="1"/>
+      <w:numFmt w:val="decimal"/>
+      <w:lvlText w:val="%4."/>
+      <w:lvlJc w:val="left"/>
+      <w:pPr>
+        <w:ind w:left="2880" w:hanging="360"/>
+      </w:pPr>
+    </w:lvl>
+    <w:lvl w:ilvl="4" w:tplc="04090019" w:tentative="1">
+      <w:start w:val="1"/>
+      <w:numFmt w:val="lowerLetter"/>
+      <w:lvlText w:val="%5."/>
+      <w:lvlJc w:val="left"/>
+      <w:pPr>
+        <w:ind w:left="3600" w:hanging="360"/>
+      </w:pPr>
+    </w:lvl>
+    <w:lvl w:ilvl="5" w:tplc="0409001B" w:tentative="1">
+      <w:start w:val="1"/>
+      <w:numFmt w:val="lowerRoman"/>
+      <w:lvlText w:val="%6."/>
+      <w:lvlJc w:val="right"/>
+      <w:pPr>
+        <w:ind w:left="4320" w:hanging="180"/>
+      </w:pPr>
+    </w:lvl>
+    <w:lvl w:ilvl="6" w:tplc="0409000F" w:tentative="1">
+      <w:start w:val="1"/>
+      <w:numFmt w:val="decimal"/>
+      <w:lvlText w:val="%7."/>
+      <w:lvlJc w:val="left"/>
+      <w:pPr>
+        <w:ind w:left="5040" w:hanging="360"/>
+      </w:pPr>
+    </w:lvl>
+    <w:lvl w:ilvl="7" w:tplc="04090019" w:tentative="1">
+      <w:start w:val="1"/>
+      <w:numFmt w:val="lowerLetter"/>
+      <w:lvlText w:val="%8."/>
+      <w:lvlJc w:val="left"/>
+      <w:pPr>
+        <w:ind w:left="5760" w:hanging="360"/>
+      </w:pPr>
+    </w:lvl>
+    <w:lvl w:ilvl="8" w:tplc="0409001B" w:tentative="1">
+      <w:start w:val="1"/>
+      <w:numFmt w:val="lowerRoman"/>
+      <w:lvlText w:val="%9."/>
+      <w:lvlJc w:val="right"/>
+      <w:pPr>
+        <w:ind w:left="6480" w:hanging="180"/>
+      </w:pPr>
+    </w:lvl>
+  </w:abstractNum>
+  <w:abstractNum w:abstractNumId="2" w15:restartNumberingAfterBreak="0">
+    <w:nsid w:val="43376013"/>
+    <w:multiLevelType w:val="hybridMultilevel"/>
+    <w:tmpl w:val="18584992"/>
+    <w:lvl w:ilvl="0" w:tplc="0409000F">
+      <w:start w:val="1"/>
+      <w:numFmt w:val="decimal"/>
+      <w:lvlText w:val="%1."/>
+      <w:lvlJc w:val="left"/>
+      <w:pPr>
+        <w:ind w:left="720" w:hanging="360"/>
+      </w:pPr>
+    </w:lvl>
+    <w:lvl w:ilvl="1" w:tplc="04090019" w:tentative="1">
+      <w:start w:val="1"/>
+      <w:numFmt w:val="lowerLetter"/>
+      <w:lvlText w:val="%2."/>
+      <w:lvlJc w:val="left"/>
+      <w:pPr>
+        <w:ind w:left="1440" w:hanging="360"/>
+      </w:pPr>
+    </w:lvl>
+    <w:lvl w:ilvl="2" w:tplc="0409001B" w:tentative="1">
+      <w:start w:val="1"/>
+      <w:numFmt w:val="lowerRoman"/>
+      <w:lvlText w:val="%3."/>
+      <w:lvlJc w:val="right"/>
+      <w:pPr>
+        <w:ind w:left="2160" w:hanging="180"/>
+      </w:pPr>
+    </w:lvl>
+    <w:lvl w:ilvl="3" w:tplc="0409000F" w:tentative="1">
+      <w:start w:val="1"/>
+      <w:numFmt w:val="decimal"/>
+      <w:lvlText w:val="%4."/>
+      <w:lvlJc w:val="left"/>
+      <w:pPr>
+        <w:ind w:left="2880" w:hanging="360"/>
+      </w:pPr>
+    </w:lvl>
+    <w:lvl w:ilvl="4" w:tplc="04090019" w:tentative="1">
+      <w:start w:val="1"/>
+      <w:numFmt w:val="lowerLetter"/>
+      <w:lvlText w:val="%5."/>
+      <w:lvlJc w:val="left"/>
+      <w:pPr>
+        <w:ind w:left="3600" w:hanging="360"/>
+      </w:pPr>
+    </w:lvl>
+    <w:lvl w:ilvl="5" w:tplc="0409001B" w:tentative="1">
+      <w:start w:val="1"/>
+      <w:numFmt w:val="lowerRoman"/>
+      <w:lvlText w:val="%6."/>
+      <w:lvlJc w:val="right"/>
+      <w:pPr>
+        <w:ind w:left="4320" w:hanging="180"/>
+      </w:pPr>
+    </w:lvl>
+    <w:lvl w:ilvl="6" w:tplc="0409000F" w:tentative="1">
+      <w:start w:val="1"/>
+      <w:numFmt w:val="decimal"/>
+      <w:lvlText w:val="%7."/>
+      <w:lvlJc w:val="left"/>
+      <w:pPr>
+        <w:ind w:left="5040" w:hanging="360"/>
+      </w:pPr>
+    </w:lvl>
+    <w:lvl w:ilvl="7" w:tplc="04090019" w:tentative="1">
+      <w:start w:val="1"/>
+      <w:numFmt w:val="lowerLetter"/>
+      <w:lvlText w:val="%8."/>
+      <w:lvlJc w:val="left"/>
+      <w:pPr>
+        <w:ind w:left="5760" w:hanging="360"/>
+      </w:pPr>
+    </w:lvl>
+    <w:lvl w:ilvl="8" w:tplc="0409001B" w:tentative="1">
+      <w:start w:val="1"/>
+      <w:numFmt w:val="lowerRoman"/>
+      <w:lvlText w:val="%9."/>
+      <w:lvlJc w:val="right"/>
+      <w:pPr>
+        <w:ind w:left="6480" w:hanging="180"/>
+      </w:pPr>
+    </w:lvl>
+  </w:abstractNum>
+  <w:abstractNum w:abstractNumId="3" w15:restartNumberingAfterBreak="0">
     <w:nsid w:val="4ADD555E"/>
     <w:multiLevelType w:val="hybridMultilevel"/>
     <w:tmpl w:val="9A66CCFA"/>
@@ -7989,7 +7713,7 @@
       </w:rPr>
     </w:lvl>
   </w:abstractNum>
-  <w:abstractNum w:abstractNumId="2" w15:restartNumberingAfterBreak="0">
+  <w:abstractNum w:abstractNumId="4" w15:restartNumberingAfterBreak="0">
     <w:nsid w:val="56D0394B"/>
     <w:multiLevelType w:val="hybridMultilevel"/>
     <w:tmpl w:val="1E646CF4"/>
@@ -8078,7 +7802,7 @@
       </w:pPr>
     </w:lvl>
   </w:abstractNum>
-  <w:abstractNum w:abstractNumId="3" w15:restartNumberingAfterBreak="0">
+  <w:abstractNum w:abstractNumId="5" w15:restartNumberingAfterBreak="0">
     <w:nsid w:val="6D6C1EC2"/>
     <w:multiLevelType w:val="hybridMultilevel"/>
     <w:tmpl w:val="52261102"/>
@@ -8191,7 +7915,7 @@
       </w:rPr>
     </w:lvl>
   </w:abstractNum>
-  <w:abstractNum w:abstractNumId="4" w15:restartNumberingAfterBreak="0">
+  <w:abstractNum w:abstractNumId="6" w15:restartNumberingAfterBreak="0">
     <w:nsid w:val="6D871AB1"/>
     <w:multiLevelType w:val="hybridMultilevel"/>
     <w:tmpl w:val="54A0F716"/>
@@ -8278,19 +8002,25 @@
     </w:lvl>
   </w:abstractNum>
   <w:num w:numId="1">
-    <w:abstractNumId w:val="4"/>
+    <w:abstractNumId w:val="6"/>
   </w:num>
   <w:num w:numId="2">
-    <w:abstractNumId w:val="1"/>
+    <w:abstractNumId w:val="3"/>
   </w:num>
   <w:num w:numId="3">
-    <w:abstractNumId w:val="3"/>
+    <w:abstractNumId w:val="5"/>
   </w:num>
   <w:num w:numId="4">
-    <w:abstractNumId w:val="2"/>
+    <w:abstractNumId w:val="4"/>
   </w:num>
   <w:num w:numId="5">
     <w:abstractNumId w:val="0"/>
+  </w:num>
+  <w:num w:numId="6">
+    <w:abstractNumId w:val="1"/>
+  </w:num>
+  <w:num w:numId="7">
+    <w:abstractNumId w:val="2"/>
   </w:num>
 </w:numbering>
 </file>

</xml_diff>